<commit_message>
vault backup: 2024-11-17 19:37:51
</commit_message>
<xml_diff>
--- a/Centennial/Term 1/GNED - A Wellness Approach/Lucas_Vandermaarel_Week 12 Lab - Physical Activity.docx
+++ b/Centennial/Term 1/GNED - A Wellness Approach/Lucas_Vandermaarel_Week 12 Lab - Physical Activity.docx
@@ -3342,7 +3342,71 @@
           <w:sz w:val="22"/>
           <w:szCs w:val="22"/>
         </w:rPr>
-        <w:t>____ + ____ + ____ = ________________</w:t>
+        <w:t>_</w:t>
+      </w:r>
+      <w:r>
+        <w:rPr>
+          <w:rFonts w:ascii="Helvetica Light" w:hAnsi="Helvetica Light"/>
+          <w:sz w:val="22"/>
+          <w:szCs w:val="22"/>
+        </w:rPr>
+        <w:t>2</w:t>
+      </w:r>
+      <w:r>
+        <w:rPr>
+          <w:rFonts w:ascii="Helvetica Light" w:hAnsi="Helvetica Light"/>
+          <w:sz w:val="22"/>
+          <w:szCs w:val="22"/>
+        </w:rPr>
+        <w:t>___ + _</w:t>
+      </w:r>
+      <w:r>
+        <w:rPr>
+          <w:rFonts w:ascii="Helvetica Light" w:hAnsi="Helvetica Light"/>
+          <w:sz w:val="22"/>
+          <w:szCs w:val="22"/>
+        </w:rPr>
+        <w:t>1</w:t>
+      </w:r>
+      <w:r>
+        <w:rPr>
+          <w:rFonts w:ascii="Helvetica Light" w:hAnsi="Helvetica Light"/>
+          <w:sz w:val="22"/>
+          <w:szCs w:val="22"/>
+        </w:rPr>
+        <w:t>___ + ___</w:t>
+      </w:r>
+      <w:r>
+        <w:rPr>
+          <w:rFonts w:ascii="Helvetica Light" w:hAnsi="Helvetica Light"/>
+          <w:sz w:val="22"/>
+          <w:szCs w:val="22"/>
+        </w:rPr>
+        <w:t>1</w:t>
+      </w:r>
+      <w:r>
+        <w:rPr>
+          <w:rFonts w:ascii="Helvetica Light" w:hAnsi="Helvetica Light"/>
+          <w:sz w:val="22"/>
+          <w:szCs w:val="22"/>
+        </w:rPr>
+        <w:t>_ = _______</w:t>
+      </w:r>
+      <w:r>
+        <w:rPr>
+          <w:rFonts w:ascii="Helvetica Light" w:hAnsi="Helvetica Light"/>
+          <w:sz w:val="22"/>
+          <w:szCs w:val="22"/>
+        </w:rPr>
+        <w:t>4</w:t>
+      </w:r>
+      <w:r>
+        <w:rPr>
+          <w:rFonts w:ascii="Helvetica Light" w:hAnsi="Helvetica Light"/>
+          <w:sz w:val="22"/>
+          <w:szCs w:val="22"/>
+        </w:rPr>
+        <w:t>_________</w:t>
       </w:r>
       <w:r>
         <w:rPr>
@@ -3371,7 +3435,71 @@
           <w:sz w:val="22"/>
           <w:szCs w:val="22"/>
         </w:rPr>
-        <w:t>____ + ____ + ____ = ________________</w:t>
+        <w:t>__</w:t>
+      </w:r>
+      <w:r>
+        <w:rPr>
+          <w:rFonts w:ascii="Helvetica Light" w:hAnsi="Helvetica Light"/>
+          <w:sz w:val="22"/>
+          <w:szCs w:val="22"/>
+        </w:rPr>
+        <w:t>0</w:t>
+      </w:r>
+      <w:r>
+        <w:rPr>
+          <w:rFonts w:ascii="Helvetica Light" w:hAnsi="Helvetica Light"/>
+          <w:sz w:val="22"/>
+          <w:szCs w:val="22"/>
+        </w:rPr>
+        <w:t>__ + ___</w:t>
+      </w:r>
+      <w:r>
+        <w:rPr>
+          <w:rFonts w:ascii="Helvetica Light" w:hAnsi="Helvetica Light"/>
+          <w:sz w:val="22"/>
+          <w:szCs w:val="22"/>
+        </w:rPr>
+        <w:t>0</w:t>
+      </w:r>
+      <w:r>
+        <w:rPr>
+          <w:rFonts w:ascii="Helvetica Light" w:hAnsi="Helvetica Light"/>
+          <w:sz w:val="22"/>
+          <w:szCs w:val="22"/>
+        </w:rPr>
+        <w:t>_ + __</w:t>
+      </w:r>
+      <w:r>
+        <w:rPr>
+          <w:rFonts w:ascii="Helvetica Light" w:hAnsi="Helvetica Light"/>
+          <w:sz w:val="22"/>
+          <w:szCs w:val="22"/>
+        </w:rPr>
+        <w:t>2</w:t>
+      </w:r>
+      <w:r>
+        <w:rPr>
+          <w:rFonts w:ascii="Helvetica Light" w:hAnsi="Helvetica Light"/>
+          <w:sz w:val="22"/>
+          <w:szCs w:val="22"/>
+        </w:rPr>
+        <w:t>__ = _______</w:t>
+      </w:r>
+      <w:r>
+        <w:rPr>
+          <w:rFonts w:ascii="Helvetica Light" w:hAnsi="Helvetica Light"/>
+          <w:sz w:val="22"/>
+          <w:szCs w:val="22"/>
+        </w:rPr>
+        <w:t>2</w:t>
+      </w:r>
+      <w:r>
+        <w:rPr>
+          <w:rFonts w:ascii="Helvetica Light" w:hAnsi="Helvetica Light"/>
+          <w:sz w:val="22"/>
+          <w:szCs w:val="22"/>
+        </w:rPr>
+        <w:t>_________</w:t>
       </w:r>
       <w:r>
         <w:rPr>
@@ -3400,7 +3528,71 @@
           <w:sz w:val="22"/>
           <w:szCs w:val="22"/>
         </w:rPr>
-        <w:t>____ + ____ + ____ = ________________</w:t>
+        <w:t>__</w:t>
+      </w:r>
+      <w:r>
+        <w:rPr>
+          <w:rFonts w:ascii="Helvetica Light" w:hAnsi="Helvetica Light"/>
+          <w:sz w:val="22"/>
+          <w:szCs w:val="22"/>
+        </w:rPr>
+        <w:t>2</w:t>
+      </w:r>
+      <w:r>
+        <w:rPr>
+          <w:rFonts w:ascii="Helvetica Light" w:hAnsi="Helvetica Light"/>
+          <w:sz w:val="22"/>
+          <w:szCs w:val="22"/>
+        </w:rPr>
+        <w:t>__ + __</w:t>
+      </w:r>
+      <w:r>
+        <w:rPr>
+          <w:rFonts w:ascii="Helvetica Light" w:hAnsi="Helvetica Light"/>
+          <w:sz w:val="22"/>
+          <w:szCs w:val="22"/>
+        </w:rPr>
+        <w:t>0</w:t>
+      </w:r>
+      <w:r>
+        <w:rPr>
+          <w:rFonts w:ascii="Helvetica Light" w:hAnsi="Helvetica Light"/>
+          <w:sz w:val="22"/>
+          <w:szCs w:val="22"/>
+        </w:rPr>
+        <w:t>__ + __</w:t>
+      </w:r>
+      <w:r>
+        <w:rPr>
+          <w:rFonts w:ascii="Helvetica Light" w:hAnsi="Helvetica Light"/>
+          <w:sz w:val="22"/>
+          <w:szCs w:val="22"/>
+        </w:rPr>
+        <w:t>3</w:t>
+      </w:r>
+      <w:r>
+        <w:rPr>
+          <w:rFonts w:ascii="Helvetica Light" w:hAnsi="Helvetica Light"/>
+          <w:sz w:val="22"/>
+          <w:szCs w:val="22"/>
+        </w:rPr>
+        <w:t>__ = ________</w:t>
+      </w:r>
+      <w:r>
+        <w:rPr>
+          <w:rFonts w:ascii="Helvetica Light" w:hAnsi="Helvetica Light"/>
+          <w:sz w:val="22"/>
+          <w:szCs w:val="22"/>
+        </w:rPr>
+        <w:t>5</w:t>
+      </w:r>
+      <w:r>
+        <w:rPr>
+          <w:rFonts w:ascii="Helvetica Light" w:hAnsi="Helvetica Light"/>
+          <w:sz w:val="22"/>
+          <w:szCs w:val="22"/>
+        </w:rPr>
+        <w:t>________</w:t>
       </w:r>
       <w:r>
         <w:rPr>
@@ -3429,7 +3621,71 @@
           <w:sz w:val="22"/>
           <w:szCs w:val="22"/>
         </w:rPr>
-        <w:t>____ + ____ + ____ = ________________</w:t>
+        <w:t>_</w:t>
+      </w:r>
+      <w:r>
+        <w:rPr>
+          <w:rFonts w:ascii="Helvetica Light" w:hAnsi="Helvetica Light"/>
+          <w:sz w:val="22"/>
+          <w:szCs w:val="22"/>
+        </w:rPr>
+        <w:t>0</w:t>
+      </w:r>
+      <w:r>
+        <w:rPr>
+          <w:rFonts w:ascii="Helvetica Light" w:hAnsi="Helvetica Light"/>
+          <w:sz w:val="22"/>
+          <w:szCs w:val="22"/>
+        </w:rPr>
+        <w:t>___ + __</w:t>
+      </w:r>
+      <w:r>
+        <w:rPr>
+          <w:rFonts w:ascii="Helvetica Light" w:hAnsi="Helvetica Light"/>
+          <w:sz w:val="22"/>
+          <w:szCs w:val="22"/>
+        </w:rPr>
+        <w:t>0</w:t>
+      </w:r>
+      <w:r>
+        <w:rPr>
+          <w:rFonts w:ascii="Helvetica Light" w:hAnsi="Helvetica Light"/>
+          <w:sz w:val="22"/>
+          <w:szCs w:val="22"/>
+        </w:rPr>
+        <w:t>__ + __</w:t>
+      </w:r>
+      <w:r>
+        <w:rPr>
+          <w:rFonts w:ascii="Helvetica Light" w:hAnsi="Helvetica Light"/>
+          <w:sz w:val="22"/>
+          <w:szCs w:val="22"/>
+        </w:rPr>
+        <w:t>0</w:t>
+      </w:r>
+      <w:r>
+        <w:rPr>
+          <w:rFonts w:ascii="Helvetica Light" w:hAnsi="Helvetica Light"/>
+          <w:sz w:val="22"/>
+          <w:szCs w:val="22"/>
+        </w:rPr>
+        <w:t>__ = _________</w:t>
+      </w:r>
+      <w:r>
+        <w:rPr>
+          <w:rFonts w:ascii="Helvetica Light" w:hAnsi="Helvetica Light"/>
+          <w:sz w:val="22"/>
+          <w:szCs w:val="22"/>
+        </w:rPr>
+        <w:t>0</w:t>
+      </w:r>
+      <w:r>
+        <w:rPr>
+          <w:rFonts w:ascii="Helvetica Light" w:hAnsi="Helvetica Light"/>
+          <w:sz w:val="22"/>
+          <w:szCs w:val="22"/>
+        </w:rPr>
+        <w:t>_______</w:t>
       </w:r>
       <w:r>
         <w:rPr>
@@ -3458,7 +3714,71 @@
           <w:sz w:val="22"/>
           <w:szCs w:val="22"/>
         </w:rPr>
-        <w:t>____ + ____ + ____ = ________________</w:t>
+        <w:t>__</w:t>
+      </w:r>
+      <w:r>
+        <w:rPr>
+          <w:rFonts w:ascii="Helvetica Light" w:hAnsi="Helvetica Light"/>
+          <w:sz w:val="22"/>
+          <w:szCs w:val="22"/>
+        </w:rPr>
+        <w:t>0</w:t>
+      </w:r>
+      <w:r>
+        <w:rPr>
+          <w:rFonts w:ascii="Helvetica Light" w:hAnsi="Helvetica Light"/>
+          <w:sz w:val="22"/>
+          <w:szCs w:val="22"/>
+        </w:rPr>
+        <w:t>__ + __</w:t>
+      </w:r>
+      <w:r>
+        <w:rPr>
+          <w:rFonts w:ascii="Helvetica Light" w:hAnsi="Helvetica Light"/>
+          <w:sz w:val="22"/>
+          <w:szCs w:val="22"/>
+        </w:rPr>
+        <w:t>0</w:t>
+      </w:r>
+      <w:r>
+        <w:rPr>
+          <w:rFonts w:ascii="Helvetica Light" w:hAnsi="Helvetica Light"/>
+          <w:sz w:val="22"/>
+          <w:szCs w:val="22"/>
+        </w:rPr>
+        <w:t>__ + __</w:t>
+      </w:r>
+      <w:r>
+        <w:rPr>
+          <w:rFonts w:ascii="Helvetica Light" w:hAnsi="Helvetica Light"/>
+          <w:sz w:val="22"/>
+          <w:szCs w:val="22"/>
+        </w:rPr>
+        <w:t>0</w:t>
+      </w:r>
+      <w:r>
+        <w:rPr>
+          <w:rFonts w:ascii="Helvetica Light" w:hAnsi="Helvetica Light"/>
+          <w:sz w:val="22"/>
+          <w:szCs w:val="22"/>
+        </w:rPr>
+        <w:t>__ = ________</w:t>
+      </w:r>
+      <w:r>
+        <w:rPr>
+          <w:rFonts w:ascii="Helvetica Light" w:hAnsi="Helvetica Light"/>
+          <w:sz w:val="22"/>
+          <w:szCs w:val="22"/>
+        </w:rPr>
+        <w:t>0</w:t>
+      </w:r>
+      <w:r>
+        <w:rPr>
+          <w:rFonts w:ascii="Helvetica Light" w:hAnsi="Helvetica Light"/>
+          <w:sz w:val="22"/>
+          <w:szCs w:val="22"/>
+        </w:rPr>
+        <w:t>________</w:t>
       </w:r>
       <w:r>
         <w:rPr>
@@ -3487,7 +3807,71 @@
           <w:sz w:val="22"/>
           <w:szCs w:val="22"/>
         </w:rPr>
-        <w:t>____ + ____ + ____ = ________________</w:t>
+        <w:t>__</w:t>
+      </w:r>
+      <w:r>
+        <w:rPr>
+          <w:rFonts w:ascii="Helvetica Light" w:hAnsi="Helvetica Light"/>
+          <w:sz w:val="22"/>
+          <w:szCs w:val="22"/>
+        </w:rPr>
+        <w:t>0</w:t>
+      </w:r>
+      <w:r>
+        <w:rPr>
+          <w:rFonts w:ascii="Helvetica Light" w:hAnsi="Helvetica Light"/>
+          <w:sz w:val="22"/>
+          <w:szCs w:val="22"/>
+        </w:rPr>
+        <w:t>__ + __</w:t>
+      </w:r>
+      <w:r>
+        <w:rPr>
+          <w:rFonts w:ascii="Helvetica Light" w:hAnsi="Helvetica Light"/>
+          <w:sz w:val="22"/>
+          <w:szCs w:val="22"/>
+        </w:rPr>
+        <w:t>0</w:t>
+      </w:r>
+      <w:r>
+        <w:rPr>
+          <w:rFonts w:ascii="Helvetica Light" w:hAnsi="Helvetica Light"/>
+          <w:sz w:val="22"/>
+          <w:szCs w:val="22"/>
+        </w:rPr>
+        <w:t>__ + __</w:t>
+      </w:r>
+      <w:r>
+        <w:rPr>
+          <w:rFonts w:ascii="Helvetica Light" w:hAnsi="Helvetica Light"/>
+          <w:sz w:val="22"/>
+          <w:szCs w:val="22"/>
+        </w:rPr>
+        <w:t>0</w:t>
+      </w:r>
+      <w:r>
+        <w:rPr>
+          <w:rFonts w:ascii="Helvetica Light" w:hAnsi="Helvetica Light"/>
+          <w:sz w:val="22"/>
+          <w:szCs w:val="22"/>
+        </w:rPr>
+        <w:t>__ = _________</w:t>
+      </w:r>
+      <w:r>
+        <w:rPr>
+          <w:rFonts w:ascii="Helvetica Light" w:hAnsi="Helvetica Light"/>
+          <w:sz w:val="22"/>
+          <w:szCs w:val="22"/>
+        </w:rPr>
+        <w:t>0</w:t>
+      </w:r>
+      <w:r>
+        <w:rPr>
+          <w:rFonts w:ascii="Helvetica Light" w:hAnsi="Helvetica Light"/>
+          <w:sz w:val="22"/>
+          <w:szCs w:val="22"/>
+        </w:rPr>
+        <w:t>_______</w:t>
       </w:r>
       <w:r>
         <w:rPr>
@@ -3516,7 +3900,71 @@
           <w:sz w:val="22"/>
           <w:szCs w:val="22"/>
         </w:rPr>
-        <w:t>____ + ____ + ____ = ________________</w:t>
+        <w:t>__</w:t>
+      </w:r>
+      <w:r>
+        <w:rPr>
+          <w:rFonts w:ascii="Helvetica Light" w:hAnsi="Helvetica Light"/>
+          <w:sz w:val="22"/>
+          <w:szCs w:val="22"/>
+        </w:rPr>
+        <w:t>0</w:t>
+      </w:r>
+      <w:r>
+        <w:rPr>
+          <w:rFonts w:ascii="Helvetica Light" w:hAnsi="Helvetica Light"/>
+          <w:sz w:val="22"/>
+          <w:szCs w:val="22"/>
+        </w:rPr>
+        <w:t>__ + __</w:t>
+      </w:r>
+      <w:r>
+        <w:rPr>
+          <w:rFonts w:ascii="Helvetica Light" w:hAnsi="Helvetica Light"/>
+          <w:sz w:val="22"/>
+          <w:szCs w:val="22"/>
+        </w:rPr>
+        <w:t>0</w:t>
+      </w:r>
+      <w:r>
+        <w:rPr>
+          <w:rFonts w:ascii="Helvetica Light" w:hAnsi="Helvetica Light"/>
+          <w:sz w:val="22"/>
+          <w:szCs w:val="22"/>
+        </w:rPr>
+        <w:t>__ + __</w:t>
+      </w:r>
+      <w:r>
+        <w:rPr>
+          <w:rFonts w:ascii="Helvetica Light" w:hAnsi="Helvetica Light"/>
+          <w:sz w:val="22"/>
+          <w:szCs w:val="22"/>
+        </w:rPr>
+        <w:t>1</w:t>
+      </w:r>
+      <w:r>
+        <w:rPr>
+          <w:rFonts w:ascii="Helvetica Light" w:hAnsi="Helvetica Light"/>
+          <w:sz w:val="22"/>
+          <w:szCs w:val="22"/>
+        </w:rPr>
+        <w:t>__ = ________</w:t>
+      </w:r>
+      <w:r>
+        <w:rPr>
+          <w:rFonts w:ascii="Helvetica Light" w:hAnsi="Helvetica Light"/>
+          <w:sz w:val="22"/>
+          <w:szCs w:val="22"/>
+        </w:rPr>
+        <w:t>1</w:t>
+      </w:r>
+      <w:r>
+        <w:rPr>
+          <w:rFonts w:ascii="Helvetica Light" w:hAnsi="Helvetica Light"/>
+          <w:sz w:val="22"/>
+          <w:szCs w:val="22"/>
+        </w:rPr>
+        <w:t>________</w:t>
       </w:r>
       <w:r>
         <w:rPr>
@@ -4543,6 +4991,74 @@
       <w:r>
         <w:rPr>
           <w:rFonts w:ascii="Helvetica Light" w:hAnsi="Helvetica Light"/>
+          <w:noProof/>
+          <w:sz w:val="22"/>
+          <w:szCs w:val="22"/>
+        </w:rPr>
+        <mc:AlternateContent>
+          <mc:Choice Requires="wpi">
+            <w:drawing>
+              <wp:anchor distT="0" distB="0" distL="114300" distR="114300" simplePos="0" relativeHeight="251662336" behindDoc="0" locked="0" layoutInCell="1" allowOverlap="1" wp14:anchorId="256AA20A" wp14:editId="46AEDB25">
+                <wp:simplePos x="0" y="0"/>
+                <wp:positionH relativeFrom="margin">
+                  <wp:align>center</wp:align>
+                </wp:positionH>
+                <wp:positionV relativeFrom="paragraph">
+                  <wp:posOffset>219710</wp:posOffset>
+                </wp:positionV>
+                <wp:extent cx="6438240" cy="360"/>
+                <wp:effectExtent l="38100" t="38100" r="39370" b="38100"/>
+                <wp:wrapNone/>
+                <wp:docPr id="2133982681" name="Ink 3"/>
+                <wp:cNvGraphicFramePr/>
+                <a:graphic xmlns:a="http://schemas.openxmlformats.org/drawingml/2006/main">
+                  <a:graphicData uri="http://schemas.microsoft.com/office/word/2010/wordprocessingInk">
+                    <w14:contentPart bwMode="auto" r:id="rId5">
+                      <w14:nvContentPartPr>
+                        <w14:cNvContentPartPr/>
+                      </w14:nvContentPartPr>
+                      <w14:xfrm>
+                        <a:off x="0" y="0"/>
+                        <a:ext cx="6438240" cy="360"/>
+                      </w14:xfrm>
+                    </w14:contentPart>
+                  </a:graphicData>
+                </a:graphic>
+              </wp:anchor>
+            </w:drawing>
+          </mc:Choice>
+          <mc:Fallback>
+            <w:pict>
+              <v:shapetype w14:anchorId="0B30BCC8" id="_x0000_t75" coordsize="21600,21600" o:spt="75" o:preferrelative="t" path="m@4@5l@4@11@9@11@9@5xe" filled="f" stroked="f">
+                <v:stroke joinstyle="miter"/>
+                <v:formulas>
+                  <v:f eqn="if lineDrawn pixelLineWidth 0"/>
+                  <v:f eqn="sum @0 1 0"/>
+                  <v:f eqn="sum 0 0 @1"/>
+                  <v:f eqn="prod @2 1 2"/>
+                  <v:f eqn="prod @3 21600 pixelWidth"/>
+                  <v:f eqn="prod @3 21600 pixelHeight"/>
+                  <v:f eqn="sum @0 0 1"/>
+                  <v:f eqn="prod @6 1 2"/>
+                  <v:f eqn="prod @7 21600 pixelWidth"/>
+                  <v:f eqn="sum @8 21600 0"/>
+                  <v:f eqn="prod @7 21600 pixelHeight"/>
+                  <v:f eqn="sum @10 21600 0"/>
+                </v:formulas>
+                <v:path o:extrusionok="f" gradientshapeok="t" o:connecttype="rect"/>
+                <o:lock v:ext="edit" aspectratio="t"/>
+              </v:shapetype>
+              <v:shape id="Ink 3" o:spid="_x0000_s1026" type="#_x0000_t75" style="position:absolute;margin-left:0;margin-top:16.8pt;width:507.95pt;height:1.05pt;z-index:251662336;visibility:visible;mso-wrap-style:square;mso-wrap-distance-left:9pt;mso-wrap-distance-top:0;mso-wrap-distance-right:9pt;mso-wrap-distance-bottom:0;mso-position-horizontal:center;mso-position-horizontal-relative:margin;mso-position-vertical:absolute;mso-position-vertical-relative:text" o:gfxdata="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">
+                <v:imagedata r:id="rId6" o:title=""/>
+                <w10:wrap anchorx="margin"/>
+              </v:shape>
+            </w:pict>
+          </mc:Fallback>
+        </mc:AlternateContent>
+      </w:r>
+      <w:r>
+        <w:rPr>
+          <w:rFonts w:ascii="Helvetica Light" w:hAnsi="Helvetica Light"/>
           <w:sz w:val="22"/>
           <w:szCs w:val="22"/>
         </w:rPr>
@@ -4595,6 +5111,73 @@
           <w:szCs w:val="22"/>
         </w:rPr>
         <w:br/>
+      </w:r>
+    </w:p>
+    <w:p>
+      <w:pPr>
+        <w:spacing w:line="276" w:lineRule="auto"/>
+        <w:ind w:left="720"/>
+        <w:rPr>
+          <w:rFonts w:ascii="Helvetica Light" w:hAnsi="Helvetica Light"/>
+          <w:sz w:val="22"/>
+          <w:szCs w:val="22"/>
+        </w:rPr>
+      </w:pPr>
+      <w:r>
+        <w:rPr>
+          <w:rFonts w:ascii="Helvetica Light" w:hAnsi="Helvetica Light"/>
+          <w:sz w:val="22"/>
+          <w:szCs w:val="22"/>
+        </w:rPr>
+        <w:t xml:space="preserve">For me, if I do not eat enough food or have the necessary nutrients, I find that I am less willing to run or complete a workout. </w:t>
+      </w:r>
+      <w:r>
+        <w:rPr>
+          <w:rFonts w:ascii="Helvetica Light" w:hAnsi="Helvetica Light"/>
+          <w:sz w:val="22"/>
+          <w:szCs w:val="22"/>
+        </w:rPr>
+        <w:t>My energy levels are simply just too low</w:t>
+      </w:r>
+      <w:r>
+        <w:rPr>
+          <w:rFonts w:ascii="Helvetica Light" w:hAnsi="Helvetica Light"/>
+          <w:sz w:val="22"/>
+          <w:szCs w:val="22"/>
+        </w:rPr>
+        <w:t xml:space="preserve"> without sufficient nut</w:t>
+      </w:r>
+      <w:r>
+        <w:rPr>
+          <w:rFonts w:ascii="Helvetica Light" w:hAnsi="Helvetica Light"/>
+          <w:sz w:val="22"/>
+          <w:szCs w:val="22"/>
+        </w:rPr>
+        <w:t>rients</w:t>
+      </w:r>
+      <w:r>
+        <w:rPr>
+          <w:rFonts w:ascii="Helvetica Light" w:hAnsi="Helvetica Light"/>
+          <w:sz w:val="22"/>
+          <w:szCs w:val="22"/>
+        </w:rPr>
+        <w:t>. I tend to, mistakenly, use caffeine as a replacement for protein, carbohydrates, amino acids, and</w:t>
+      </w:r>
+      <w:r>
+        <w:rPr>
+          <w:rFonts w:ascii="Helvetica Light" w:hAnsi="Helvetica Light"/>
+          <w:sz w:val="22"/>
+          <w:szCs w:val="22"/>
+        </w:rPr>
+        <w:t xml:space="preserve"> arguably, the most important, a large number of necessary</w:t>
+      </w:r>
+      <w:r>
+        <w:rPr>
+          <w:rFonts w:ascii="Helvetica Light" w:hAnsi="Helvetica Light"/>
+          <w:sz w:val="22"/>
+          <w:szCs w:val="22"/>
+        </w:rPr>
+        <w:t xml:space="preserve"> calories.  </w:t>
       </w:r>
     </w:p>
     <w:p>
@@ -4642,12 +5225,62 @@
     <w:p>
       <w:pPr>
         <w:spacing w:line="276" w:lineRule="auto"/>
-        <w:rPr>
-          <w:rFonts w:ascii="Helvetica Light" w:hAnsi="Helvetica Light"/>
-          <w:sz w:val="22"/>
-          <w:szCs w:val="22"/>
-        </w:rPr>
-      </w:pPr>
+        <w:ind w:left="720"/>
+        <w:rPr>
+          <w:rFonts w:ascii="Helvetica Light" w:hAnsi="Helvetica Light"/>
+          <w:sz w:val="22"/>
+          <w:szCs w:val="22"/>
+        </w:rPr>
+      </w:pPr>
+      <w:r>
+        <w:rPr>
+          <w:rFonts w:ascii="Helvetica Light" w:hAnsi="Helvetica Light"/>
+          <w:noProof/>
+          <w:sz w:val="22"/>
+          <w:szCs w:val="22"/>
+        </w:rPr>
+        <mc:AlternateContent>
+          <mc:Choice Requires="wpi">
+            <w:drawing>
+              <wp:anchor distT="0" distB="0" distL="114300" distR="114300" simplePos="0" relativeHeight="251664384" behindDoc="0" locked="0" layoutInCell="1" allowOverlap="1" wp14:anchorId="7B275425" wp14:editId="57C8D215">
+                <wp:simplePos x="0" y="0"/>
+                <wp:positionH relativeFrom="margin">
+                  <wp:align>center</wp:align>
+                </wp:positionH>
+                <wp:positionV relativeFrom="paragraph">
+                  <wp:posOffset>42545</wp:posOffset>
+                </wp:positionV>
+                <wp:extent cx="6438240" cy="360"/>
+                <wp:effectExtent l="38100" t="38100" r="39370" b="38100"/>
+                <wp:wrapNone/>
+                <wp:docPr id="2114891932" name="Ink 3"/>
+                <wp:cNvGraphicFramePr/>
+                <a:graphic xmlns:a="http://schemas.openxmlformats.org/drawingml/2006/main">
+                  <a:graphicData uri="http://schemas.microsoft.com/office/word/2010/wordprocessingInk">
+                    <w14:contentPart bwMode="auto" r:id="rId7">
+                      <w14:nvContentPartPr>
+                        <w14:cNvContentPartPr/>
+                      </w14:nvContentPartPr>
+                      <w14:xfrm>
+                        <a:off x="0" y="0"/>
+                        <a:ext cx="6438240" cy="360"/>
+                      </w14:xfrm>
+                    </w14:contentPart>
+                  </a:graphicData>
+                </a:graphic>
+              </wp:anchor>
+            </w:drawing>
+          </mc:Choice>
+          <mc:Fallback>
+            <w:pict>
+              <v:shape w14:anchorId="65D0A8F6" id="Ink 3" o:spid="_x0000_s1026" type="#_x0000_t75" style="position:absolute;margin-left:0;margin-top:2.85pt;width:507.95pt;height:1.05pt;z-index:251664384;visibility:visible;mso-wrap-style:square;mso-wrap-distance-left:9pt;mso-wrap-distance-top:0;mso-wrap-distance-right:9pt;mso-wrap-distance-bottom:0;mso-position-horizontal:center;mso-position-horizontal-relative:margin;mso-position-vertical:absolute;mso-position-vertical-relative:text" o:gfxdata="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">
+                <v:imagedata r:id="rId6" o:title=""/>
+                <w10:wrap anchorx="margin"/>
+              </v:shape>
+            </w:pict>
+          </mc:Fallback>
+        </mc:AlternateContent>
+      </w:r>
       <w:r>
         <w:rPr>
           <w:rFonts w:ascii="Helvetica Light" w:hAnsi="Helvetica Light"/>
@@ -4656,6 +5289,89 @@
         </w:rPr>
         <w:br/>
       </w:r>
+      <w:r>
+        <w:rPr>
+          <w:rFonts w:ascii="Helvetica Light" w:hAnsi="Helvetica Light"/>
+          <w:sz w:val="22"/>
+          <w:szCs w:val="22"/>
+        </w:rPr>
+        <w:t xml:space="preserve">Exercise is fun as I am very much motivated by progress. I like to feel stronger and look more aesthetic. </w:t>
+      </w:r>
+      <w:r>
+        <w:rPr>
+          <w:rFonts w:ascii="Helvetica Light" w:hAnsi="Helvetica Light"/>
+          <w:sz w:val="22"/>
+          <w:szCs w:val="22"/>
+        </w:rPr>
+        <w:t>There absolutely is an ego component to why exercising is fun for me</w:t>
+      </w:r>
+      <w:r>
+        <w:rPr>
+          <w:rFonts w:ascii="Helvetica Light" w:hAnsi="Helvetica Light"/>
+          <w:sz w:val="22"/>
+          <w:szCs w:val="22"/>
+        </w:rPr>
+        <w:t xml:space="preserve"> as well. I like the idea of being more athletic than the average person. </w:t>
+      </w:r>
+      <w:r>
+        <w:rPr>
+          <w:rFonts w:ascii="Helvetica Light" w:hAnsi="Helvetica Light"/>
+          <w:sz w:val="22"/>
+          <w:szCs w:val="22"/>
+        </w:rPr>
+        <w:br/>
+        <w:t xml:space="preserve">There </w:t>
+      </w:r>
+      <w:r>
+        <w:rPr>
+          <w:rFonts w:ascii="Helvetica Light" w:hAnsi="Helvetica Light"/>
+          <w:sz w:val="22"/>
+          <w:szCs w:val="22"/>
+        </w:rPr>
+        <w:t>are</w:t>
+      </w:r>
+      <w:r>
+        <w:rPr>
+          <w:rFonts w:ascii="Helvetica Light" w:hAnsi="Helvetica Light"/>
+          <w:sz w:val="22"/>
+          <w:szCs w:val="22"/>
+        </w:rPr>
+        <w:t xml:space="preserve"> also the endorphins that are released during runs or an intense workout.</w:t>
+      </w:r>
+      <w:r>
+        <w:rPr>
+          <w:rFonts w:ascii="Helvetica Light" w:hAnsi="Helvetica Light"/>
+          <w:sz w:val="22"/>
+          <w:szCs w:val="22"/>
+        </w:rPr>
+        <w:t xml:space="preserve"> These endorphins can make me feel like </w:t>
+      </w:r>
+      <w:r>
+        <w:rPr>
+          <w:rFonts w:ascii="Helvetica Light" w:hAnsi="Helvetica Light"/>
+          <w:sz w:val="22"/>
+          <w:szCs w:val="22"/>
+        </w:rPr>
+        <w:t>there is nothing in the world to worry about.</w:t>
+      </w:r>
+      <w:r>
+        <w:rPr>
+          <w:rFonts w:ascii="Helvetica Light" w:hAnsi="Helvetica Light"/>
+          <w:sz w:val="22"/>
+          <w:szCs w:val="22"/>
+        </w:rPr>
+        <w:br/>
+      </w:r>
+    </w:p>
+    <w:p>
+      <w:pPr>
+        <w:spacing w:line="276" w:lineRule="auto"/>
+        <w:rPr>
+          <w:rFonts w:ascii="Helvetica Light" w:hAnsi="Helvetica Light"/>
+          <w:sz w:val="22"/>
+          <w:szCs w:val="22"/>
+        </w:rPr>
+      </w:pPr>
     </w:p>
     <w:p>
       <w:pPr>
@@ -4677,6 +5393,55 @@
       <w:r>
         <w:rPr>
           <w:rFonts w:ascii="Helvetica Light" w:hAnsi="Helvetica Light"/>
+          <w:noProof/>
+          <w:sz w:val="22"/>
+          <w:szCs w:val="22"/>
+        </w:rPr>
+        <mc:AlternateContent>
+          <mc:Choice Requires="wpi">
+            <w:drawing>
+              <wp:anchor distT="0" distB="0" distL="114300" distR="114300" simplePos="0" relativeHeight="251666432" behindDoc="0" locked="0" layoutInCell="1" allowOverlap="1" wp14:anchorId="54AB8E27" wp14:editId="7F7F8E06">
+                <wp:simplePos x="0" y="0"/>
+                <wp:positionH relativeFrom="margin">
+                  <wp:align>center</wp:align>
+                </wp:positionH>
+                <wp:positionV relativeFrom="paragraph">
+                  <wp:posOffset>396875</wp:posOffset>
+                </wp:positionV>
+                <wp:extent cx="6438240" cy="360"/>
+                <wp:effectExtent l="38100" t="38100" r="39370" b="38100"/>
+                <wp:wrapNone/>
+                <wp:docPr id="1644288127" name="Ink 3"/>
+                <wp:cNvGraphicFramePr/>
+                <a:graphic xmlns:a="http://schemas.openxmlformats.org/drawingml/2006/main">
+                  <a:graphicData uri="http://schemas.microsoft.com/office/word/2010/wordprocessingInk">
+                    <w14:contentPart bwMode="auto" r:id="rId8">
+                      <w14:nvContentPartPr>
+                        <w14:cNvContentPartPr/>
+                      </w14:nvContentPartPr>
+                      <w14:xfrm>
+                        <a:off x="0" y="0"/>
+                        <a:ext cx="6438240" cy="360"/>
+                      </w14:xfrm>
+                    </w14:contentPart>
+                  </a:graphicData>
+                </a:graphic>
+              </wp:anchor>
+            </w:drawing>
+          </mc:Choice>
+          <mc:Fallback>
+            <w:pict>
+              <v:shape w14:anchorId="639FBFF5" id="Ink 3" o:spid="_x0000_s1026" type="#_x0000_t75" style="position:absolute;margin-left:0;margin-top:30.75pt;width:507.95pt;height:1.05pt;z-index:251666432;visibility:visible;mso-wrap-style:square;mso-wrap-distance-left:9pt;mso-wrap-distance-top:0;mso-wrap-distance-right:9pt;mso-wrap-distance-bottom:0;mso-position-horizontal:center;mso-position-horizontal-relative:margin;mso-position-vertical:absolute;mso-position-vertical-relative:text" o:gfxdata="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">
+                <v:imagedata r:id="rId6" o:title=""/>
+                <w10:wrap anchorx="margin"/>
+              </v:shape>
+            </w:pict>
+          </mc:Fallback>
+        </mc:AlternateContent>
+      </w:r>
+      <w:r>
+        <w:rPr>
+          <w:rFonts w:ascii="Helvetica Light" w:hAnsi="Helvetica Light"/>
           <w:sz w:val="22"/>
           <w:szCs w:val="22"/>
         </w:rPr>
@@ -4746,6 +5511,93 @@
         </w:rPr>
         <w:br/>
       </w:r>
+    </w:p>
+    <w:p>
+      <w:pPr>
+        <w:keepLines/>
+        <w:widowControl w:val="0"/>
+        <w:spacing w:line="276" w:lineRule="auto"/>
+        <w:ind w:left="720" w:right="-634"/>
+        <w:rPr>
+          <w:rFonts w:ascii="Helvetica Light" w:hAnsi="Helvetica Light"/>
+          <w:sz w:val="22"/>
+          <w:szCs w:val="22"/>
+        </w:rPr>
+      </w:pPr>
+      <w:r>
+        <w:rPr>
+          <w:rFonts w:ascii="Helvetica Light" w:hAnsi="Helvetica Light"/>
+          <w:sz w:val="22"/>
+          <w:szCs w:val="22"/>
+        </w:rPr>
+        <w:t>Most places I</w:t>
+      </w:r>
+      <w:r>
+        <w:rPr>
+          <w:rFonts w:ascii="Helvetica Light" w:hAnsi="Helvetica Light"/>
+          <w:sz w:val="22"/>
+          <w:szCs w:val="22"/>
+        </w:rPr>
+        <w:t xml:space="preserve"> frequent requires me</w:t>
+      </w:r>
+      <w:r>
+        <w:rPr>
+          <w:rFonts w:ascii="Helvetica Light" w:hAnsi="Helvetica Light"/>
+          <w:sz w:val="22"/>
+          <w:szCs w:val="22"/>
+        </w:rPr>
+        <w:t xml:space="preserve"> to </w:t>
+      </w:r>
+      <w:r>
+        <w:rPr>
+          <w:rFonts w:ascii="Helvetica Light" w:hAnsi="Helvetica Light"/>
+          <w:sz w:val="22"/>
+          <w:szCs w:val="22"/>
+        </w:rPr>
+        <w:t>drive</w:t>
+      </w:r>
+      <w:r>
+        <w:rPr>
+          <w:rFonts w:ascii="Helvetica Light" w:hAnsi="Helvetica Light"/>
+          <w:sz w:val="22"/>
+          <w:szCs w:val="22"/>
+        </w:rPr>
+        <w:t>.</w:t>
+      </w:r>
+      <w:r>
+        <w:rPr>
+          <w:rFonts w:ascii="Helvetica Light" w:hAnsi="Helvetica Light"/>
+          <w:sz w:val="22"/>
+          <w:szCs w:val="22"/>
+        </w:rPr>
+        <w:t xml:space="preserve"> </w:t>
+      </w:r>
+    </w:p>
+    <w:p>
+      <w:pPr>
+        <w:keepLines/>
+        <w:widowControl w:val="0"/>
+        <w:spacing w:line="276" w:lineRule="auto"/>
+        <w:ind w:right="-634"/>
+        <w:rPr>
+          <w:rFonts w:ascii="Helvetica Light" w:hAnsi="Helvetica Light"/>
+          <w:sz w:val="22"/>
+          <w:szCs w:val="22"/>
+        </w:rPr>
+      </w:pPr>
+    </w:p>
+    <w:p>
+      <w:pPr>
+        <w:keepLines/>
+        <w:widowControl w:val="0"/>
+        <w:spacing w:line="276" w:lineRule="auto"/>
+        <w:ind w:right="-634"/>
+        <w:rPr>
+          <w:rFonts w:ascii="Helvetica Light" w:hAnsi="Helvetica Light"/>
+          <w:sz w:val="22"/>
+          <w:szCs w:val="22"/>
+        </w:rPr>
+      </w:pPr>
     </w:p>
     <w:p>
       <w:pPr>
@@ -4764,6 +5616,55 @@
           <w:szCs w:val="22"/>
         </w:rPr>
       </w:pPr>
+      <w:r>
+        <w:rPr>
+          <w:rFonts w:ascii="Helvetica Light" w:hAnsi="Helvetica Light"/>
+          <w:noProof/>
+          <w:sz w:val="22"/>
+          <w:szCs w:val="22"/>
+        </w:rPr>
+        <mc:AlternateContent>
+          <mc:Choice Requires="wpi">
+            <w:drawing>
+              <wp:anchor distT="0" distB="0" distL="114300" distR="114300" simplePos="0" relativeHeight="251668480" behindDoc="0" locked="0" layoutInCell="1" allowOverlap="1" wp14:anchorId="4F37A3EA" wp14:editId="0AA901E0">
+                <wp:simplePos x="0" y="0"/>
+                <wp:positionH relativeFrom="margin">
+                  <wp:align>center</wp:align>
+                </wp:positionH>
+                <wp:positionV relativeFrom="paragraph">
+                  <wp:posOffset>604520</wp:posOffset>
+                </wp:positionV>
+                <wp:extent cx="6438240" cy="360"/>
+                <wp:effectExtent l="38100" t="38100" r="39370" b="38100"/>
+                <wp:wrapNone/>
+                <wp:docPr id="430632484" name="Ink 3"/>
+                <wp:cNvGraphicFramePr/>
+                <a:graphic xmlns:a="http://schemas.openxmlformats.org/drawingml/2006/main">
+                  <a:graphicData uri="http://schemas.microsoft.com/office/word/2010/wordprocessingInk">
+                    <w14:contentPart bwMode="auto" r:id="rId9">
+                      <w14:nvContentPartPr>
+                        <w14:cNvContentPartPr/>
+                      </w14:nvContentPartPr>
+                      <w14:xfrm>
+                        <a:off x="0" y="0"/>
+                        <a:ext cx="6438240" cy="360"/>
+                      </w14:xfrm>
+                    </w14:contentPart>
+                  </a:graphicData>
+                </a:graphic>
+              </wp:anchor>
+            </w:drawing>
+          </mc:Choice>
+          <mc:Fallback>
+            <w:pict>
+              <v:shape w14:anchorId="4C794A2F" id="Ink 3" o:spid="_x0000_s1026" type="#_x0000_t75" style="position:absolute;margin-left:0;margin-top:47.1pt;width:507.95pt;height:1.05pt;z-index:251668480;visibility:visible;mso-wrap-style:square;mso-wrap-distance-left:9pt;mso-wrap-distance-top:0;mso-wrap-distance-right:9pt;mso-wrap-distance-bottom:0;mso-position-horizontal:center;mso-position-horizontal-relative:margin;mso-position-vertical:absolute;mso-position-vertical-relative:text" o:gfxdata="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">
+                <v:imagedata r:id="rId6" o:title=""/>
+                <w10:wrap anchorx="margin"/>
+              </v:shape>
+            </w:pict>
+          </mc:Fallback>
+        </mc:AlternateContent>
+      </w:r>
       <w:r>
         <w:rPr>
           <w:rFonts w:ascii="Helvetica Light" w:hAnsi="Helvetica Light"/>
@@ -10280,6 +11181,114 @@
 </w:styles>
 </file>
 
+<file path=word/ink/ink1.xml><?xml version="1.0" encoding="utf-8"?>
+<inkml:ink xmlns:inkml="http://www.w3.org/2003/InkML">
+  <inkml:definitions>
+    <inkml:context xml:id="ctx0">
+      <inkml:inkSource xml:id="inkSrc0">
+        <inkml:traceFormat>
+          <inkml:channel name="X" type="integer" min="-2.14748E9" max="2.14748E9" units="cm"/>
+          <inkml:channel name="Y" type="integer" min="-2.14748E9" max="2.14748E9" units="cm"/>
+        </inkml:traceFormat>
+        <inkml:channelProperties>
+          <inkml:channelProperty channel="X" name="resolution" value="1000" units="1/cm"/>
+          <inkml:channelProperty channel="Y" name="resolution" value="1000" units="1/cm"/>
+        </inkml:channelProperties>
+      </inkml:inkSource>
+      <inkml:timestamp xml:id="ts0" timeString="2024-11-17T23:42:14.595"/>
+    </inkml:context>
+    <inkml:brush xml:id="br0">
+      <inkml:brushProperty name="width" value="0.035" units="cm"/>
+      <inkml:brushProperty name="height" value="0.035" units="cm"/>
+      <inkml:brushProperty name="color" value="#E71224"/>
+      <inkml:brushProperty name="ignorePressure" value="1"/>
+    </inkml:brush>
+  </inkml:definitions>
+  <inkml:trace contextRef="#ctx0" brushRef="#br0">1 0,'17860'0,"-17837"0</inkml:trace>
+</inkml:ink>
+</file>
+
+<file path=word/ink/ink2.xml><?xml version="1.0" encoding="utf-8"?>
+<inkml:ink xmlns:inkml="http://www.w3.org/2003/InkML">
+  <inkml:definitions>
+    <inkml:context xml:id="ctx0">
+      <inkml:inkSource xml:id="inkSrc0">
+        <inkml:traceFormat>
+          <inkml:channel name="X" type="integer" min="-2.14748E9" max="2.14748E9" units="cm"/>
+          <inkml:channel name="Y" type="integer" min="-2.14748E9" max="2.14748E9" units="cm"/>
+        </inkml:traceFormat>
+        <inkml:channelProperties>
+          <inkml:channelProperty channel="X" name="resolution" value="1000" units="1/cm"/>
+          <inkml:channelProperty channel="Y" name="resolution" value="1000" units="1/cm"/>
+        </inkml:channelProperties>
+      </inkml:inkSource>
+      <inkml:timestamp xml:id="ts0" timeString="2024-11-17T23:42:22.735"/>
+    </inkml:context>
+    <inkml:brush xml:id="br0">
+      <inkml:brushProperty name="width" value="0.035" units="cm"/>
+      <inkml:brushProperty name="height" value="0.035" units="cm"/>
+      <inkml:brushProperty name="color" value="#E71224"/>
+      <inkml:brushProperty name="ignorePressure" value="1"/>
+    </inkml:brush>
+  </inkml:definitions>
+  <inkml:trace contextRef="#ctx0" brushRef="#br0">1 0,'17860'0,"-17837"0</inkml:trace>
+</inkml:ink>
+</file>
+
+<file path=word/ink/ink3.xml><?xml version="1.0" encoding="utf-8"?>
+<inkml:ink xmlns:inkml="http://www.w3.org/2003/InkML">
+  <inkml:definitions>
+    <inkml:context xml:id="ctx0">
+      <inkml:inkSource xml:id="inkSrc0">
+        <inkml:traceFormat>
+          <inkml:channel name="X" type="integer" min="-2.14748E9" max="2.14748E9" units="cm"/>
+          <inkml:channel name="Y" type="integer" min="-2.14748E9" max="2.14748E9" units="cm"/>
+        </inkml:traceFormat>
+        <inkml:channelProperties>
+          <inkml:channelProperty channel="X" name="resolution" value="1000" units="1/cm"/>
+          <inkml:channelProperty channel="Y" name="resolution" value="1000" units="1/cm"/>
+        </inkml:channelProperties>
+      </inkml:inkSource>
+      <inkml:timestamp xml:id="ts0" timeString="2024-11-17T23:42:31.447"/>
+    </inkml:context>
+    <inkml:brush xml:id="br0">
+      <inkml:brushProperty name="width" value="0.035" units="cm"/>
+      <inkml:brushProperty name="height" value="0.035" units="cm"/>
+      <inkml:brushProperty name="color" value="#E71224"/>
+      <inkml:brushProperty name="ignorePressure" value="1"/>
+    </inkml:brush>
+  </inkml:definitions>
+  <inkml:trace contextRef="#ctx0" brushRef="#br0">1 0,'17860'0,"-17837"0</inkml:trace>
+</inkml:ink>
+</file>
+
+<file path=word/ink/ink4.xml><?xml version="1.0" encoding="utf-8"?>
+<inkml:ink xmlns:inkml="http://www.w3.org/2003/InkML">
+  <inkml:definitions>
+    <inkml:context xml:id="ctx0">
+      <inkml:inkSource xml:id="inkSrc0">
+        <inkml:traceFormat>
+          <inkml:channel name="X" type="integer" min="-2.14748E9" max="2.14748E9" units="cm"/>
+          <inkml:channel name="Y" type="integer" min="-2.14748E9" max="2.14748E9" units="cm"/>
+        </inkml:traceFormat>
+        <inkml:channelProperties>
+          <inkml:channelProperty channel="X" name="resolution" value="1000" units="1/cm"/>
+          <inkml:channelProperty channel="Y" name="resolution" value="1000" units="1/cm"/>
+        </inkml:channelProperties>
+      </inkml:inkSource>
+      <inkml:timestamp xml:id="ts0" timeString="2024-11-17T23:42:35.472"/>
+    </inkml:context>
+    <inkml:brush xml:id="br0">
+      <inkml:brushProperty name="width" value="0.035" units="cm"/>
+      <inkml:brushProperty name="height" value="0.035" units="cm"/>
+      <inkml:brushProperty name="color" value="#E71224"/>
+      <inkml:brushProperty name="ignorePressure" value="1"/>
+    </inkml:brush>
+  </inkml:definitions>
+  <inkml:trace contextRef="#ctx0" brushRef="#br0">1 0,'17860'0,"-17837"0</inkml:trace>
+</inkml:ink>
+</file>
+
 <file path=word/theme/theme1.xml><?xml version="1.0" encoding="utf-8"?>
 <a:theme xmlns:a="http://schemas.openxmlformats.org/drawingml/2006/main" name="Office Theme">
   <a:themeElements>

</xml_diff>

<commit_message>
vault backup: 2024-11-17 20:38:30
</commit_message>
<xml_diff>
--- a/Centennial/Term 1/GNED - A Wellness Approach/Lucas_Vandermaarel_Week 12 Lab - Physical Activity.docx
+++ b/Centennial/Term 1/GNED - A Wellness Approach/Lucas_Vandermaarel_Week 12 Lab - Physical Activity.docx
@@ -5029,7 +5029,7 @@
           </mc:Choice>
           <mc:Fallback>
             <w:pict>
-              <v:shapetype w14:anchorId="0B30BCC8" id="_x0000_t75" coordsize="21600,21600" o:spt="75" o:preferrelative="t" path="m@4@5l@4@11@9@11@9@5xe" filled="f" stroked="f">
+              <v:shapetype w14:anchorId="340A939A" id="_x0000_t75" coordsize="21600,21600" o:spt="75" o:preferrelative="t" path="m@4@5l@4@11@9@11@9@5xe" filled="f" stroked="f">
                 <v:stroke joinstyle="miter"/>
                 <v:formulas>
                   <v:f eqn="if lineDrawn pixelLineWidth 0"/>
@@ -5273,7 +5273,7 @@
           </mc:Choice>
           <mc:Fallback>
             <w:pict>
-              <v:shape w14:anchorId="65D0A8F6" id="Ink 3" o:spid="_x0000_s1026" type="#_x0000_t75" style="position:absolute;margin-left:0;margin-top:2.85pt;width:507.95pt;height:1.05pt;z-index:251664384;visibility:visible;mso-wrap-style:square;mso-wrap-distance-left:9pt;mso-wrap-distance-top:0;mso-wrap-distance-right:9pt;mso-wrap-distance-bottom:0;mso-position-horizontal:center;mso-position-horizontal-relative:margin;mso-position-vertical:absolute;mso-position-vertical-relative:text" o:gfxdata="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">
+              <v:shape w14:anchorId="00D1C837" id="Ink 3" o:spid="_x0000_s1026" type="#_x0000_t75" style="position:absolute;margin-left:0;margin-top:2.85pt;width:507.95pt;height:1.05pt;z-index:251664384;visibility:visible;mso-wrap-style:square;mso-wrap-distance-left:9pt;mso-wrap-distance-top:0;mso-wrap-distance-right:9pt;mso-wrap-distance-bottom:0;mso-position-horizontal:center;mso-position-horizontal-relative:margin;mso-position-vertical:absolute;mso-position-vertical-relative:text" o:gfxdata="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">
                 <v:imagedata r:id="rId6" o:title=""/>
                 <w10:wrap anchorx="margin"/>
               </v:shape>
@@ -5431,7 +5431,7 @@
           </mc:Choice>
           <mc:Fallback>
             <w:pict>
-              <v:shape w14:anchorId="639FBFF5" id="Ink 3" o:spid="_x0000_s1026" type="#_x0000_t75" style="position:absolute;margin-left:0;margin-top:30.75pt;width:507.95pt;height:1.05pt;z-index:251666432;visibility:visible;mso-wrap-style:square;mso-wrap-distance-left:9pt;mso-wrap-distance-top:0;mso-wrap-distance-right:9pt;mso-wrap-distance-bottom:0;mso-position-horizontal:center;mso-position-horizontal-relative:margin;mso-position-vertical:absolute;mso-position-vertical-relative:text" o:gfxdata="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">
+              <v:shape w14:anchorId="5C837591" id="Ink 3" o:spid="_x0000_s1026" type="#_x0000_t75" style="position:absolute;margin-left:0;margin-top:30.75pt;width:507.95pt;height:1.05pt;z-index:251666432;visibility:visible;mso-wrap-style:square;mso-wrap-distance-left:9pt;mso-wrap-distance-top:0;mso-wrap-distance-right:9pt;mso-wrap-distance-bottom:0;mso-position-horizontal:center;mso-position-horizontal-relative:margin;mso-position-vertical:absolute;mso-position-vertical-relative:text" o:gfxdata="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">
                 <v:imagedata r:id="rId6" o:title=""/>
                 <w10:wrap anchorx="margin"/>
               </v:shape>
@@ -5572,19 +5572,75 @@
         </w:rPr>
         <w:t xml:space="preserve"> </w:t>
       </w:r>
+      <w:r>
+        <w:rPr>
+          <w:rFonts w:ascii="Helvetica Light" w:hAnsi="Helvetica Light"/>
+          <w:sz w:val="22"/>
+          <w:szCs w:val="22"/>
+        </w:rPr>
+        <w:t xml:space="preserve">However, when I am in downtown </w:t>
+      </w:r>
+      <w:r>
+        <w:rPr>
+          <w:rFonts w:ascii="Helvetica Light" w:hAnsi="Helvetica Light"/>
+          <w:sz w:val="22"/>
+          <w:szCs w:val="22"/>
+        </w:rPr>
+        <w:t xml:space="preserve">Toronto, driving is definitely not the greatest experience. Even </w:t>
+      </w:r>
+      <w:r>
+        <w:rPr>
+          <w:rFonts w:ascii="Helvetica Light" w:hAnsi="Helvetica Light"/>
+          <w:sz w:val="22"/>
+          <w:szCs w:val="22"/>
+        </w:rPr>
+        <w:t>40 minute</w:t>
+      </w:r>
+      <w:r>
+        <w:rPr>
+          <w:rFonts w:ascii="Helvetica Light" w:hAnsi="Helvetica Light"/>
+          <w:sz w:val="22"/>
+          <w:szCs w:val="22"/>
+        </w:rPr>
+        <w:t xml:space="preserve"> walks will be preferred over a 15 minute drive.</w:t>
+      </w:r>
+      <w:r>
+        <w:rPr>
+          <w:rFonts w:ascii="Helvetica Light" w:hAnsi="Helvetica Light"/>
+          <w:sz w:val="22"/>
+          <w:szCs w:val="22"/>
+        </w:rPr>
+        <w:t xml:space="preserve"> The traffic is a large deterrent, but my girlfriend and I often like to walk to our destinations in Toronto as well.</w:t>
+      </w:r>
+      <w:r>
+        <w:rPr>
+          <w:rFonts w:ascii="Helvetica Light" w:hAnsi="Helvetica Light"/>
+          <w:sz w:val="22"/>
+          <w:szCs w:val="22"/>
+        </w:rPr>
+        <w:br/>
+      </w:r>
     </w:p>
     <w:p>
       <w:pPr>
         <w:keepLines/>
         <w:widowControl w:val="0"/>
         <w:spacing w:line="276" w:lineRule="auto"/>
-        <w:ind w:right="-634"/>
-        <w:rPr>
-          <w:rFonts w:ascii="Helvetica Light" w:hAnsi="Helvetica Light"/>
-          <w:sz w:val="22"/>
-          <w:szCs w:val="22"/>
-        </w:rPr>
-      </w:pPr>
+        <w:ind w:left="720" w:right="-634"/>
+        <w:rPr>
+          <w:rFonts w:ascii="Helvetica Light" w:hAnsi="Helvetica Light"/>
+          <w:sz w:val="22"/>
+          <w:szCs w:val="22"/>
+        </w:rPr>
+      </w:pPr>
+      <w:r>
+        <w:rPr>
+          <w:rFonts w:ascii="Helvetica Light" w:hAnsi="Helvetica Light"/>
+          <w:sz w:val="22"/>
+          <w:szCs w:val="22"/>
+        </w:rPr>
+        <w:t xml:space="preserve">I don’t have any other opportunities as I am at home or work in most cases and the place I live is not </w:t>
+      </w:r>
     </w:p>
     <w:p>
       <w:pPr>
@@ -5657,7 +5713,7 @@
           </mc:Choice>
           <mc:Fallback>
             <w:pict>
-              <v:shape w14:anchorId="4C794A2F" id="Ink 3" o:spid="_x0000_s1026" type="#_x0000_t75" style="position:absolute;margin-left:0;margin-top:47.1pt;width:507.95pt;height:1.05pt;z-index:251668480;visibility:visible;mso-wrap-style:square;mso-wrap-distance-left:9pt;mso-wrap-distance-top:0;mso-wrap-distance-right:9pt;mso-wrap-distance-bottom:0;mso-position-horizontal:center;mso-position-horizontal-relative:margin;mso-position-vertical:absolute;mso-position-vertical-relative:text" o:gfxdata="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">
+              <v:shape w14:anchorId="1AD3099C" id="Ink 3" o:spid="_x0000_s1026" type="#_x0000_t75" style="position:absolute;margin-left:0;margin-top:47.1pt;width:507.95pt;height:1.05pt;z-index:251668480;visibility:visible;mso-wrap-style:square;mso-wrap-distance-left:9pt;mso-wrap-distance-top:0;mso-wrap-distance-right:9pt;mso-wrap-distance-bottom:0;mso-position-horizontal:center;mso-position-horizontal-relative:margin;mso-position-vertical:absolute;mso-position-vertical-relative:text" o:gfxdata="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">
                 <v:imagedata r:id="rId6" o:title=""/>
                 <w10:wrap anchorx="margin"/>
               </v:shape>

</xml_diff>

<commit_message>
vault backup: 2024-11-17 21:39:30
</commit_message>
<xml_diff>
--- a/Centennial/Term 1/GNED - A Wellness Approach/Lucas_Vandermaarel_Week 12 Lab - Physical Activity.docx
+++ b/Centennial/Term 1/GNED - A Wellness Approach/Lucas_Vandermaarel_Week 12 Lab - Physical Activity.docx
@@ -5029,7 +5029,7 @@
           </mc:Choice>
           <mc:Fallback>
             <w:pict>
-              <v:shapetype w14:anchorId="340A939A" id="_x0000_t75" coordsize="21600,21600" o:spt="75" o:preferrelative="t" path="m@4@5l@4@11@9@11@9@5xe" filled="f" stroked="f">
+              <v:shapetype w14:anchorId="226D3178" id="_x0000_t75" coordsize="21600,21600" o:spt="75" o:preferrelative="t" path="m@4@5l@4@11@9@11@9@5xe" filled="f" stroked="f">
                 <v:stroke joinstyle="miter"/>
                 <v:formulas>
                   <v:f eqn="if lineDrawn pixelLineWidth 0"/>
@@ -5273,7 +5273,7 @@
           </mc:Choice>
           <mc:Fallback>
             <w:pict>
-              <v:shape w14:anchorId="00D1C837" id="Ink 3" o:spid="_x0000_s1026" type="#_x0000_t75" style="position:absolute;margin-left:0;margin-top:2.85pt;width:507.95pt;height:1.05pt;z-index:251664384;visibility:visible;mso-wrap-style:square;mso-wrap-distance-left:9pt;mso-wrap-distance-top:0;mso-wrap-distance-right:9pt;mso-wrap-distance-bottom:0;mso-position-horizontal:center;mso-position-horizontal-relative:margin;mso-position-vertical:absolute;mso-position-vertical-relative:text" o:gfxdata="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">
+              <v:shape w14:anchorId="7543DBE4" id="Ink 3" o:spid="_x0000_s1026" type="#_x0000_t75" style="position:absolute;margin-left:0;margin-top:2.85pt;width:507.95pt;height:1.05pt;z-index:251664384;visibility:visible;mso-wrap-style:square;mso-wrap-distance-left:9pt;mso-wrap-distance-top:0;mso-wrap-distance-right:9pt;mso-wrap-distance-bottom:0;mso-position-horizontal:center;mso-position-horizontal-relative:margin;mso-position-vertical:absolute;mso-position-vertical-relative:text" o:gfxdata="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">
                 <v:imagedata r:id="rId6" o:title=""/>
                 <w10:wrap anchorx="margin"/>
               </v:shape>
@@ -5431,7 +5431,7 @@
           </mc:Choice>
           <mc:Fallback>
             <w:pict>
-              <v:shape w14:anchorId="5C837591" id="Ink 3" o:spid="_x0000_s1026" type="#_x0000_t75" style="position:absolute;margin-left:0;margin-top:30.75pt;width:507.95pt;height:1.05pt;z-index:251666432;visibility:visible;mso-wrap-style:square;mso-wrap-distance-left:9pt;mso-wrap-distance-top:0;mso-wrap-distance-right:9pt;mso-wrap-distance-bottom:0;mso-position-horizontal:center;mso-position-horizontal-relative:margin;mso-position-vertical:absolute;mso-position-vertical-relative:text" o:gfxdata="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">
+              <v:shape w14:anchorId="2D62EC17" id="Ink 3" o:spid="_x0000_s1026" type="#_x0000_t75" style="position:absolute;margin-left:0;margin-top:30.75pt;width:507.95pt;height:1.05pt;z-index:251666432;visibility:visible;mso-wrap-style:square;mso-wrap-distance-left:9pt;mso-wrap-distance-top:0;mso-wrap-distance-right:9pt;mso-wrap-distance-bottom:0;mso-position-horizontal:center;mso-position-horizontal-relative:margin;mso-position-vertical:absolute;mso-position-vertical-relative:text" o:gfxdata="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">
                 <v:imagedata r:id="rId6" o:title=""/>
                 <w10:wrap anchorx="margin"/>
               </v:shape>
@@ -5639,7 +5639,23 @@
           <w:sz w:val="22"/>
           <w:szCs w:val="22"/>
         </w:rPr>
-        <w:t xml:space="preserve">I don’t have any other opportunities as I am at home or work in most cases and the place I live is not </w:t>
+        <w:t xml:space="preserve">I don’t have any other opportunities as I am at home or work in most cases and </w:t>
+      </w:r>
+      <w:r>
+        <w:rPr>
+          <w:rFonts w:ascii="Helvetica Light" w:hAnsi="Helvetica Light"/>
+          <w:sz w:val="22"/>
+          <w:szCs w:val="22"/>
+        </w:rPr>
+        <w:t>where I live is, at minimum, 7 kilometers away from any point of interest.</w:t>
+      </w:r>
+      <w:r>
+        <w:rPr>
+          <w:rFonts w:ascii="Helvetica Light" w:hAnsi="Helvetica Light"/>
+          <w:sz w:val="22"/>
+          <w:szCs w:val="22"/>
+        </w:rPr>
+        <w:t xml:space="preserve"> </w:t>
       </w:r>
     </w:p>
     <w:p>
@@ -5713,7 +5729,7 @@
           </mc:Choice>
           <mc:Fallback>
             <w:pict>
-              <v:shape w14:anchorId="1AD3099C" id="Ink 3" o:spid="_x0000_s1026" type="#_x0000_t75" style="position:absolute;margin-left:0;margin-top:47.1pt;width:507.95pt;height:1.05pt;z-index:251668480;visibility:visible;mso-wrap-style:square;mso-wrap-distance-left:9pt;mso-wrap-distance-top:0;mso-wrap-distance-right:9pt;mso-wrap-distance-bottom:0;mso-position-horizontal:center;mso-position-horizontal-relative:margin;mso-position-vertical:absolute;mso-position-vertical-relative:text" o:gfxdata="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">
+              <v:shape w14:anchorId="12F7DF6C" id="Ink 3" o:spid="_x0000_s1026" type="#_x0000_t75" style="position:absolute;margin-left:0;margin-top:47.1pt;width:507.95pt;height:1.05pt;z-index:251668480;visibility:visible;mso-wrap-style:square;mso-wrap-distance-left:9pt;mso-wrap-distance-top:0;mso-wrap-distance-right:9pt;mso-wrap-distance-bottom:0;mso-position-horizontal:center;mso-position-horizontal-relative:margin;mso-position-vertical:absolute;mso-position-vertical-relative:text" o:gfxdata="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">
                 <v:imagedata r:id="rId6" o:title=""/>
                 <w10:wrap anchorx="margin"/>
               </v:shape>

</xml_diff>

<commit_message>
vault backup: 2024-11-18 00:40:30
</commit_message>
<xml_diff>
--- a/Centennial/Term 1/GNED - A Wellness Approach/Lucas_Vandermaarel_Week 12 Lab - Physical Activity.docx
+++ b/Centennial/Term 1/GNED - A Wellness Approach/Lucas_Vandermaarel_Week 12 Lab - Physical Activity.docx
@@ -5029,7 +5029,7 @@
           </mc:Choice>
           <mc:Fallback>
             <w:pict>
-              <v:shapetype w14:anchorId="226D3178" id="_x0000_t75" coordsize="21600,21600" o:spt="75" o:preferrelative="t" path="m@4@5l@4@11@9@11@9@5xe" filled="f" stroked="f">
+              <v:shapetype w14:anchorId="324AFE0A" id="_x0000_t75" coordsize="21600,21600" o:spt="75" o:preferrelative="t" path="m@4@5l@4@11@9@11@9@5xe" filled="f" stroked="f">
                 <v:stroke joinstyle="miter"/>
                 <v:formulas>
                   <v:f eqn="if lineDrawn pixelLineWidth 0"/>
@@ -5273,7 +5273,7 @@
           </mc:Choice>
           <mc:Fallback>
             <w:pict>
-              <v:shape w14:anchorId="7543DBE4" id="Ink 3" o:spid="_x0000_s1026" type="#_x0000_t75" style="position:absolute;margin-left:0;margin-top:2.85pt;width:507.95pt;height:1.05pt;z-index:251664384;visibility:visible;mso-wrap-style:square;mso-wrap-distance-left:9pt;mso-wrap-distance-top:0;mso-wrap-distance-right:9pt;mso-wrap-distance-bottom:0;mso-position-horizontal:center;mso-position-horizontal-relative:margin;mso-position-vertical:absolute;mso-position-vertical-relative:text" o:gfxdata="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">
+              <v:shape w14:anchorId="57C73A50" id="Ink 3" o:spid="_x0000_s1026" type="#_x0000_t75" style="position:absolute;margin-left:0;margin-top:2.85pt;width:507.95pt;height:1.05pt;z-index:251664384;visibility:visible;mso-wrap-style:square;mso-wrap-distance-left:9pt;mso-wrap-distance-top:0;mso-wrap-distance-right:9pt;mso-wrap-distance-bottom:0;mso-position-horizontal:center;mso-position-horizontal-relative:margin;mso-position-vertical:absolute;mso-position-vertical-relative:text" o:gfxdata="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">
                 <v:imagedata r:id="rId6" o:title=""/>
                 <w10:wrap anchorx="margin"/>
               </v:shape>
@@ -5431,7 +5431,7 @@
           </mc:Choice>
           <mc:Fallback>
             <w:pict>
-              <v:shape w14:anchorId="2D62EC17" id="Ink 3" o:spid="_x0000_s1026" type="#_x0000_t75" style="position:absolute;margin-left:0;margin-top:30.75pt;width:507.95pt;height:1.05pt;z-index:251666432;visibility:visible;mso-wrap-style:square;mso-wrap-distance-left:9pt;mso-wrap-distance-top:0;mso-wrap-distance-right:9pt;mso-wrap-distance-bottom:0;mso-position-horizontal:center;mso-position-horizontal-relative:margin;mso-position-vertical:absolute;mso-position-vertical-relative:text" o:gfxdata="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">
+              <v:shape w14:anchorId="46C915F9" id="Ink 3" o:spid="_x0000_s1026" type="#_x0000_t75" style="position:absolute;margin-left:0;margin-top:30.75pt;width:507.95pt;height:1.05pt;z-index:251666432;visibility:visible;mso-wrap-style:square;mso-wrap-distance-left:9pt;mso-wrap-distance-top:0;mso-wrap-distance-right:9pt;mso-wrap-distance-bottom:0;mso-position-horizontal:center;mso-position-horizontal-relative:margin;mso-position-vertical:absolute;mso-position-vertical-relative:text" o:gfxdata="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">
                 <v:imagedata r:id="rId6" o:title=""/>
                 <w10:wrap anchorx="margin"/>
               </v:shape>
@@ -5648,14 +5648,6 @@
           <w:szCs w:val="22"/>
         </w:rPr>
         <w:t>where I live is, at minimum, 7 kilometers away from any point of interest.</w:t>
-      </w:r>
-      <w:r>
-        <w:rPr>
-          <w:rFonts w:ascii="Helvetica Light" w:hAnsi="Helvetica Light"/>
-          <w:sz w:val="22"/>
-          <w:szCs w:val="22"/>
-        </w:rPr>
-        <w:t xml:space="preserve"> </w:t>
       </w:r>
     </w:p>
     <w:p>
@@ -5729,7 +5721,7 @@
           </mc:Choice>
           <mc:Fallback>
             <w:pict>
-              <v:shape w14:anchorId="12F7DF6C" id="Ink 3" o:spid="_x0000_s1026" type="#_x0000_t75" style="position:absolute;margin-left:0;margin-top:47.1pt;width:507.95pt;height:1.05pt;z-index:251668480;visibility:visible;mso-wrap-style:square;mso-wrap-distance-left:9pt;mso-wrap-distance-top:0;mso-wrap-distance-right:9pt;mso-wrap-distance-bottom:0;mso-position-horizontal:center;mso-position-horizontal-relative:margin;mso-position-vertical:absolute;mso-position-vertical-relative:text" o:gfxdata="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">
+              <v:shape w14:anchorId="0014C87A" id="Ink 3" o:spid="_x0000_s1026" type="#_x0000_t75" style="position:absolute;margin-left:0;margin-top:47.1pt;width:507.95pt;height:1.05pt;z-index:251668480;visibility:visible;mso-wrap-style:square;mso-wrap-distance-left:9pt;mso-wrap-distance-top:0;mso-wrap-distance-right:9pt;mso-wrap-distance-bottom:0;mso-position-horizontal:center;mso-position-horizontal-relative:margin;mso-position-vertical:absolute;mso-position-vertical-relative:text" o:gfxdata="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">
                 <v:imagedata r:id="rId6" o:title=""/>
                 <w10:wrap anchorx="margin"/>
               </v:shape>
@@ -5762,6 +5754,106 @@
           <w:szCs w:val="22"/>
         </w:rPr>
         <w:t xml:space="preserve"> (certain types of views, attitudes, options, emotions) that you think could prevent you from being more physically active? Give an example of a time when a mental barrier prevented you from being active.</w:t>
+      </w:r>
+    </w:p>
+    <w:p>
+      <w:pPr>
+        <w:keepLines/>
+        <w:widowControl w:val="0"/>
+        <w:spacing w:line="276" w:lineRule="auto"/>
+        <w:ind w:right="-634"/>
+        <w:rPr>
+          <w:rFonts w:ascii="Helvetica Light" w:hAnsi="Helvetica Light"/>
+          <w:sz w:val="22"/>
+          <w:szCs w:val="22"/>
+        </w:rPr>
+      </w:pPr>
+    </w:p>
+    <w:p>
+      <w:pPr>
+        <w:keepLines/>
+        <w:widowControl w:val="0"/>
+        <w:spacing w:line="276" w:lineRule="auto"/>
+        <w:ind w:left="720" w:right="-634"/>
+        <w:rPr>
+          <w:rFonts w:ascii="Helvetica Light" w:hAnsi="Helvetica Light"/>
+          <w:sz w:val="22"/>
+          <w:szCs w:val="22"/>
+        </w:rPr>
+      </w:pPr>
+      <w:r>
+        <w:rPr>
+          <w:rFonts w:ascii="Helvetica Light" w:hAnsi="Helvetica Light"/>
+          <w:sz w:val="22"/>
+          <w:szCs w:val="22"/>
+        </w:rPr>
+        <w:t xml:space="preserve">I do not have many mental barriers preventing me from being more physically active as I have always been an active person. </w:t>
+      </w:r>
+      <w:r>
+        <w:rPr>
+          <w:rFonts w:ascii="Helvetica Light" w:hAnsi="Helvetica Light"/>
+          <w:sz w:val="22"/>
+          <w:szCs w:val="22"/>
+        </w:rPr>
+        <w:t xml:space="preserve">However, </w:t>
+      </w:r>
+      <w:r>
+        <w:rPr>
+          <w:rFonts w:ascii="Helvetica Light" w:hAnsi="Helvetica Light"/>
+          <w:sz w:val="22"/>
+          <w:szCs w:val="22"/>
+        </w:rPr>
+        <w:t>I frequently lack motivation after a long day</w:t>
+      </w:r>
+      <w:r>
+        <w:rPr>
+          <w:rFonts w:ascii="Helvetica Light" w:hAnsi="Helvetica Light"/>
+          <w:sz w:val="22"/>
+          <w:szCs w:val="22"/>
+        </w:rPr>
+        <w:t xml:space="preserve"> and decide not to work out as I’m too tired.</w:t>
+      </w:r>
+      <w:r>
+        <w:rPr>
+          <w:rFonts w:ascii="Helvetica Light" w:hAnsi="Helvetica Light"/>
+          <w:sz w:val="22"/>
+          <w:szCs w:val="22"/>
+        </w:rPr>
+        <w:t xml:space="preserve"> </w:t>
+      </w:r>
+    </w:p>
+    <w:p>
+      <w:pPr>
+        <w:keepLines/>
+        <w:widowControl w:val="0"/>
+        <w:spacing w:line="276" w:lineRule="auto"/>
+        <w:ind w:left="720" w:right="-634"/>
+        <w:rPr>
+          <w:rFonts w:ascii="Helvetica Light" w:hAnsi="Helvetica Light"/>
+          <w:sz w:val="22"/>
+          <w:szCs w:val="22"/>
+        </w:rPr>
+      </w:pPr>
+    </w:p>
+    <w:p>
+      <w:pPr>
+        <w:keepLines/>
+        <w:widowControl w:val="0"/>
+        <w:spacing w:line="276" w:lineRule="auto"/>
+        <w:ind w:left="720" w:right="-634"/>
+        <w:rPr>
+          <w:rFonts w:ascii="Helvetica Light" w:hAnsi="Helvetica Light"/>
+          <w:sz w:val="22"/>
+          <w:szCs w:val="22"/>
+        </w:rPr>
+      </w:pPr>
+      <w:r>
+        <w:rPr>
+          <w:rFonts w:ascii="Helvetica Light" w:hAnsi="Helvetica Light"/>
+          <w:sz w:val="22"/>
+          <w:szCs w:val="22"/>
+        </w:rPr>
+        <w:t xml:space="preserve">In the past, I had many more mental barriers though. </w:t>
       </w:r>
     </w:p>
     <w:sectPr>

</xml_diff>

<commit_message>
vault backup: 2024-11-23 17:26:37
</commit_message>
<xml_diff>
--- a/Centennial/Term 1/GNED - A Wellness Approach/Lucas_Vandermaarel_Week 12 Lab - Physical Activity.docx
+++ b/Centennial/Term 1/GNED - A Wellness Approach/Lucas_Vandermaarel_Week 12 Lab - Physical Activity.docx
@@ -5854,6 +5854,46 @@
           <w:szCs w:val="22"/>
         </w:rPr>
         <w:t xml:space="preserve">In the past, I had many more mental barriers though. </w:t>
+      </w:r>
+      <w:r>
+        <w:rPr>
+          <w:rFonts w:ascii="Helvetica Light" w:hAnsi="Helvetica Light"/>
+          <w:sz w:val="22"/>
+          <w:szCs w:val="22"/>
+        </w:rPr>
+        <w:t xml:space="preserve">I would procrastinate when I really just wanted to play video games instead of work out. </w:t>
+      </w:r>
+      <w:r>
+        <w:rPr>
+          <w:rFonts w:ascii="Helvetica Light" w:hAnsi="Helvetica Light"/>
+          <w:sz w:val="22"/>
+          <w:szCs w:val="22"/>
+        </w:rPr>
+        <w:t>I would also tell myself that I didn’t have t</w:t>
+      </w:r>
+      <w:r>
+        <w:rPr>
+          <w:rFonts w:ascii="Helvetica Light" w:hAnsi="Helvetica Light"/>
+          <w:sz w:val="22"/>
+          <w:szCs w:val="22"/>
+        </w:rPr>
+        <w:t>he time to work out since I had an assignment to finish or a work task to do after hours.</w:t>
+      </w:r>
+      <w:r>
+        <w:rPr>
+          <w:rFonts w:ascii="Helvetica Light" w:hAnsi="Helvetica Light"/>
+          <w:sz w:val="22"/>
+          <w:szCs w:val="22"/>
+        </w:rPr>
+        <w:t xml:space="preserve"> </w:t>
+      </w:r>
+      <w:r>
+        <w:rPr>
+          <w:rFonts w:ascii="Helvetica Light" w:hAnsi="Helvetica Light"/>
+          <w:sz w:val="22"/>
+          <w:szCs w:val="22"/>
+        </w:rPr>
+        <w:t>Truly, I let stress overpower my better judgment as going for a walk, running, or another type of work out would have likely helped me clear my mind and complete the task more effectively.</w:t>
       </w:r>
     </w:p>
     <w:sectPr>

</xml_diff>